<commit_message>
final revisions for Jeff
</commit_message>
<xml_diff>
--- a/docs/2021_11_07/JLL_MDI_november_7_2021_ngs.docx
+++ b/docs/2021_11_07/JLL_MDI_november_7_2021_ngs.docx
@@ -15,7 +15,6 @@
         </w:rPr>
       </w:pPr>
       <w:bookmarkStart w:id="0" w:name="_Hlk5840007"/>
-      <w:commentRangeStart w:id="1"/>
       <w:r>
         <w:rPr>
           <w:b/>
@@ -24,13 +23,6 @@
           <w:szCs w:val="22"/>
         </w:rPr>
         <w:t>Title Page</w:t>
-      </w:r>
-      <w:commentRangeEnd w:id="1"/>
-      <w:r>
-        <w:rPr>
-          <w:rStyle w:val="CommentReference"/>
-        </w:rPr>
-        <w:commentReference w:id="1"/>
       </w:r>
     </w:p>
     <w:p>
@@ -361,7 +353,7 @@
           <w:szCs w:val="22"/>
         </w:rPr>
       </w:pPr>
-      <w:commentRangeStart w:id="3"/>
+      <w:commentRangeStart w:id="1"/>
       <w:r>
         <w:rPr>
           <w:bCs/>
@@ -400,12 +392,12 @@
         </w:rPr>
         <w:t xml:space="preserve">Desert Island, </w:t>
       </w:r>
-      <w:commentRangeEnd w:id="3"/>
+      <w:commentRangeEnd w:id="1"/>
       <w:r>
         <w:rPr>
           <w:rStyle w:val="CommentReference"/>
         </w:rPr>
-        <w:commentReference w:id="3"/>
+        <w:commentReference w:id="1"/>
       </w:r>
       <w:r>
         <w:rPr>
@@ -1020,6 +1012,15 @@
       </w:r>
       <w:r>
         <w:rPr>
+          <w:color w:val="FF0000"/>
+          <w:sz w:val="22"/>
+          <w:szCs w:val="22"/>
+        </w:rPr>
+        <w:t>, which may be</w:t>
+      </w:r>
+      <w:r>
+        <w:rPr>
+          <w:color w:val="FF0000"/>
           <w:sz w:val="22"/>
           <w:szCs w:val="22"/>
         </w:rPr>
@@ -1160,7 +1161,7 @@
         </w:rPr>
         <w:t>.</w:t>
       </w:r>
-      <w:bookmarkStart w:id="4" w:name="_Hlk43783425"/>
+      <w:bookmarkStart w:id="3" w:name="_Hlk43783425"/>
       <w:bookmarkEnd w:id="0"/>
     </w:p>
     <w:p>
@@ -1187,7 +1188,6 @@
           <w:sz w:val="22"/>
           <w:szCs w:val="22"/>
         </w:rPr>
-        <w:lastRenderedPageBreak/>
         <w:t>INTRODUCTION</w:t>
       </w:r>
     </w:p>
@@ -2071,17 +2071,99 @@
           <w:sz w:val="22"/>
           <w:szCs w:val="22"/>
         </w:rPr>
-        <w:t xml:space="preserve"> Researchers at the University of Maine</w:t>
-      </w:r>
-      <w:r>
-        <w:rPr>
-          <w:sz w:val="22"/>
-          <w:szCs w:val="22"/>
-        </w:rPr>
         <w:t xml:space="preserve"> </w:t>
       </w:r>
       <w:r>
         <w:rPr>
+          <w:color w:val="FF0000"/>
+          <w:sz w:val="22"/>
+          <w:szCs w:val="22"/>
+        </w:rPr>
+        <w:t>Past studies</w:t>
+      </w:r>
+      <w:r>
+        <w:rPr>
+          <w:color w:val="FF0000"/>
+          <w:sz w:val="22"/>
+          <w:szCs w:val="22"/>
+        </w:rPr>
+        <w:t xml:space="preserve"> </w:t>
+      </w:r>
+      <w:r>
+        <w:rPr>
+          <w:color w:val="FF0000"/>
+          <w:sz w:val="22"/>
+          <w:szCs w:val="22"/>
+        </w:rPr>
+        <w:t xml:space="preserve">have </w:t>
+      </w:r>
+      <w:r>
+        <w:rPr>
+          <w:color w:val="FF0000"/>
+          <w:sz w:val="22"/>
+          <w:szCs w:val="22"/>
+        </w:rPr>
+        <w:t>observe</w:t>
+      </w:r>
+      <w:r>
+        <w:rPr>
+          <w:color w:val="FF0000"/>
+          <w:sz w:val="22"/>
+          <w:szCs w:val="22"/>
+        </w:rPr>
+        <w:t>d</w:t>
+      </w:r>
+      <w:r>
+        <w:rPr>
+          <w:color w:val="FF0000"/>
+          <w:sz w:val="22"/>
+          <w:szCs w:val="22"/>
+        </w:rPr>
+        <w:t xml:space="preserve"> </w:t>
+      </w:r>
+      <w:r>
+        <w:rPr>
+          <w:color w:val="FF0000"/>
+          <w:sz w:val="22"/>
+          <w:szCs w:val="22"/>
+        </w:rPr>
+        <w:t>physiological changes in pitch pine</w:t>
+      </w:r>
+      <w:r>
+        <w:rPr>
+          <w:color w:val="FF0000"/>
+          <w:sz w:val="22"/>
+          <w:szCs w:val="22"/>
+        </w:rPr>
+        <w:t xml:space="preserve"> </w:t>
+      </w:r>
+      <w:r>
+        <w:rPr>
+          <w:color w:val="FF0000"/>
+          <w:sz w:val="22"/>
+          <w:szCs w:val="22"/>
+        </w:rPr>
+        <w:t xml:space="preserve">over </w:t>
+      </w:r>
+      <w:r>
+        <w:rPr>
+          <w:color w:val="FF0000"/>
+          <w:sz w:val="22"/>
+          <w:szCs w:val="22"/>
+        </w:rPr>
+        <w:t>the past thirty years</w:t>
+      </w:r>
+      <w:r>
+        <w:rPr>
+          <w:color w:val="FF0000"/>
+          <w:sz w:val="22"/>
+          <w:szCs w:val="22"/>
+        </w:rPr>
+        <w:t xml:space="preserve"> </w:t>
+      </w:r>
+      <w:r>
+        <w:rPr>
+          <w:color w:val="FF0000"/>
           <w:sz w:val="22"/>
           <w:szCs w:val="22"/>
         </w:rPr>
@@ -2090,6 +2172,7 @@
       <w:r>
         <w:rPr>
           <w:bCs/>
+          <w:color w:val="FF0000"/>
           <w:kern w:val="36"/>
           <w:sz w:val="22"/>
           <w:szCs w:val="22"/>
@@ -2101,6 +2184,7 @@
           <w:bCs/>
           <w:i/>
           <w:iCs/>
+          <w:color w:val="FF0000"/>
           <w:kern w:val="36"/>
           <w:sz w:val="22"/>
           <w:szCs w:val="22"/>
@@ -2110,34 +2194,20 @@
       <w:r>
         <w:rPr>
           <w:bCs/>
+          <w:color w:val="FF0000"/>
           <w:kern w:val="36"/>
           <w:sz w:val="22"/>
           <w:szCs w:val="22"/>
         </w:rPr>
-        <w:t xml:space="preserve"> 2001</w:t>
-      </w:r>
-      <w:r>
-        <w:rPr>
-          <w:bCs/>
-          <w:kern w:val="36"/>
-          <w:sz w:val="22"/>
-          <w:szCs w:val="22"/>
-        </w:rPr>
-        <w:t xml:space="preserve">) </w:t>
-      </w:r>
-      <w:r>
-        <w:rPr>
-          <w:sz w:val="22"/>
-          <w:szCs w:val="22"/>
-        </w:rPr>
-        <w:t xml:space="preserve">observe </w:t>
-      </w:r>
-      <w:r>
-        <w:rPr>
-          <w:sz w:val="22"/>
-          <w:szCs w:val="22"/>
-        </w:rPr>
-        <w:t>physiological changes in pitch pine</w:t>
+        <w:t xml:space="preserve"> 2001)</w:t>
+      </w:r>
+      <w:r>
+        <w:rPr>
+          <w:color w:val="FF0000"/>
+          <w:sz w:val="22"/>
+          <w:szCs w:val="22"/>
+        </w:rPr>
+        <w:t>.</w:t>
       </w:r>
       <w:r>
         <w:rPr>
@@ -2145,27 +2215,6 @@
           <w:szCs w:val="22"/>
         </w:rPr>
         <w:t xml:space="preserve"> </w:t>
-      </w:r>
-      <w:r>
-        <w:rPr>
-          <w:sz w:val="22"/>
-          <w:szCs w:val="22"/>
-        </w:rPr>
-        <w:t xml:space="preserve">over </w:t>
-      </w:r>
-      <w:r>
-        <w:rPr>
-          <w:sz w:val="22"/>
-          <w:szCs w:val="22"/>
-        </w:rPr>
-        <w:t>the past thirty years</w:t>
-      </w:r>
-      <w:r>
-        <w:rPr>
-          <w:sz w:val="22"/>
-          <w:szCs w:val="22"/>
-        </w:rPr>
-        <w:t xml:space="preserve">. </w:t>
       </w:r>
       <w:r>
         <w:rPr>
@@ -3336,7 +3385,15 @@
           <w:sz w:val="22"/>
           <w:szCs w:val="22"/>
         </w:rPr>
-        <w:t>, given that these are likely important non-elevation topographical drivers of the traits examined</w:t>
+        <w:t xml:space="preserve">, given that these are likely important non-elevation topographical </w:t>
+      </w:r>
+      <w:r>
+        <w:rPr>
+          <w:sz w:val="22"/>
+          <w:szCs w:val="22"/>
+        </w:rPr>
+        <w:lastRenderedPageBreak/>
+        <w:t>drivers of the traits examined</w:t>
       </w:r>
       <w:r>
         <w:rPr>
@@ -3372,7 +3429,6 @@
           <w:sz w:val="22"/>
           <w:szCs w:val="22"/>
         </w:rPr>
-        <w:lastRenderedPageBreak/>
         <w:t>Then we</w:t>
       </w:r>
       <w:r>
@@ -3974,6 +4030,21 @@
       </w:r>
       <w:r>
         <w:rPr>
+          <w:color w:val="FF0000"/>
+          <w:sz w:val="22"/>
+          <w:szCs w:val="22"/>
+        </w:rPr>
+        <w:t>and</w:t>
+      </w:r>
+      <w:r>
+        <w:rPr>
+          <w:sz w:val="22"/>
+          <w:szCs w:val="22"/>
+        </w:rPr>
+        <w:t xml:space="preserve"> </w:t>
+      </w:r>
+      <w:r>
+        <w:rPr>
           <w:sz w:val="22"/>
           <w:szCs w:val="22"/>
         </w:rPr>
@@ -3984,10 +4055,21 @@
           <w:sz w:val="22"/>
           <w:szCs w:val="22"/>
         </w:rPr>
-        <w:t xml:space="preserve">narrower canopy, and </w:t>
-      </w:r>
-      <w:r>
-        <w:rPr>
+        <w:t>narrower canopy</w:t>
+      </w:r>
+      <w:r>
+        <w:rPr>
+          <w:strike/>
+          <w:color w:val="FF0000"/>
+          <w:sz w:val="22"/>
+          <w:szCs w:val="22"/>
+        </w:rPr>
+        <w:t xml:space="preserve">, and </w:t>
+      </w:r>
+      <w:r>
+        <w:rPr>
+          <w:strike/>
+          <w:color w:val="FF0000"/>
           <w:sz w:val="22"/>
           <w:szCs w:val="22"/>
         </w:rPr>
@@ -3995,6 +4077,8 @@
       </w:r>
       <w:r>
         <w:rPr>
+          <w:strike/>
+          <w:color w:val="FF0000"/>
           <w:sz w:val="22"/>
           <w:szCs w:val="22"/>
         </w:rPr>
@@ -4002,6 +4086,8 @@
       </w:r>
       <w:r>
         <w:rPr>
+          <w:strike/>
+          <w:color w:val="FF0000"/>
           <w:sz w:val="22"/>
           <w:szCs w:val="22"/>
         </w:rPr>
@@ -4009,6 +4095,8 @@
       </w:r>
       <w:r>
         <w:rPr>
+          <w:strike/>
+          <w:color w:val="FF0000"/>
           <w:sz w:val="22"/>
           <w:szCs w:val="22"/>
         </w:rPr>
@@ -4016,6 +4104,8 @@
       </w:r>
       <w:r>
         <w:rPr>
+          <w:strike/>
+          <w:color w:val="FF0000"/>
           <w:sz w:val="22"/>
           <w:szCs w:val="22"/>
         </w:rPr>
@@ -4023,14 +4113,24 @@
       </w:r>
       <w:r>
         <w:rPr>
-          <w:sz w:val="22"/>
-          <w:szCs w:val="22"/>
-        </w:rPr>
-        <w:t xml:space="preserve"> (greater distance between conspecific neighbors) at high elevation, as a result of </w:t>
-      </w:r>
-      <w:r>
-        <w:rPr>
           <w:strike/>
+          <w:color w:val="FF0000"/>
+          <w:sz w:val="22"/>
+          <w:szCs w:val="22"/>
+        </w:rPr>
+        <w:t xml:space="preserve"> (greater distance between conspecific neighbors)</w:t>
+      </w:r>
+      <w:r>
+        <w:rPr>
+          <w:sz w:val="22"/>
+          <w:szCs w:val="22"/>
+        </w:rPr>
+        <w:t xml:space="preserve"> at high elevation, as a result of </w:t>
+      </w:r>
+      <w:r>
+        <w:rPr>
+          <w:strike/>
+          <w:color w:val="FF0000"/>
           <w:sz w:val="22"/>
           <w:szCs w:val="22"/>
         </w:rPr>
@@ -4038,10 +4138,18 @@
       </w:r>
       <w:r>
         <w:rPr>
-          <w:sz w:val="22"/>
-          <w:szCs w:val="22"/>
-        </w:rPr>
-        <w:t xml:space="preserve"> topography- and soil-induced stress. </w:t>
+          <w:color w:val="FF0000"/>
+          <w:sz w:val="22"/>
+          <w:szCs w:val="22"/>
+        </w:rPr>
+        <w:t xml:space="preserve"> </w:t>
+      </w:r>
+      <w:r>
+        <w:rPr>
+          <w:sz w:val="22"/>
+          <w:szCs w:val="22"/>
+        </w:rPr>
+        <w:t xml:space="preserve">topography- and soil-induced stress. </w:t>
       </w:r>
     </w:p>
     <w:p>
@@ -4053,7 +4161,7 @@
         </w:rPr>
       </w:pPr>
     </w:p>
-    <w:bookmarkEnd w:id="4"/>
+    <w:bookmarkEnd w:id="3"/>
     <w:p>
       <w:pPr>
         <w:pStyle w:val="mb0"/>
@@ -4293,6 +4401,8 @@
       </w:r>
       <w:r>
         <w:rPr>
+          <w:strike/>
+          <w:color w:val="FF0000"/>
           <w:sz w:val="22"/>
           <w:szCs w:val="22"/>
         </w:rPr>
@@ -4300,6 +4410,8 @@
       </w:r>
       <w:r>
         <w:rPr>
+          <w:strike/>
+          <w:color w:val="FF0000"/>
           <w:sz w:val="22"/>
           <w:szCs w:val="22"/>
         </w:rPr>
@@ -4307,6 +4419,8 @@
       </w:r>
       <w:r>
         <w:rPr>
+          <w:strike/>
+          <w:color w:val="FF0000"/>
           <w:sz w:val="22"/>
           <w:szCs w:val="22"/>
         </w:rPr>
@@ -4783,7 +4897,15 @@
           <w:sz w:val="22"/>
           <w:szCs w:val="22"/>
         </w:rPr>
-        <w:t xml:space="preserve"> and South Cadillac trail transects where larger clusters of pitch pine at lower elevation </w:t>
+        <w:t xml:space="preserve"> and South Cadillac trail transects where larger clusters of pitch </w:t>
+      </w:r>
+      <w:r>
+        <w:rPr>
+          <w:sz w:val="22"/>
+          <w:szCs w:val="22"/>
+        </w:rPr>
+        <w:lastRenderedPageBreak/>
+        <w:t xml:space="preserve">pine at lower elevation </w:t>
       </w:r>
       <w:r>
         <w:rPr>
@@ -4797,15 +4919,7 @@
           <w:sz w:val="22"/>
           <w:szCs w:val="22"/>
         </w:rPr>
-        <w:t xml:space="preserve">gave way rapidly to much smaller groupings at higher </w:t>
-      </w:r>
-      <w:r>
-        <w:rPr>
-          <w:sz w:val="22"/>
-          <w:szCs w:val="22"/>
-        </w:rPr>
-        <w:lastRenderedPageBreak/>
-        <w:t xml:space="preserve">elevation. While no coring was used to </w:t>
+        <w:t xml:space="preserve">gave way rapidly to much smaller groupings at higher elevation. While no coring was used to </w:t>
       </w:r>
       <w:r>
         <w:rPr>
@@ -4855,15 +4969,7 @@
           <w:sz w:val="22"/>
           <w:szCs w:val="22"/>
         </w:rPr>
-        <w:t>stem diameter of the bole at breast height</w:t>
-      </w:r>
-      <w:r>
-        <w:rPr>
-          <w:color w:val="FF0000"/>
-          <w:sz w:val="22"/>
-          <w:szCs w:val="22"/>
-        </w:rPr>
-        <w:t xml:space="preserve"> (DBH)</w:t>
+        <w:t>stem diameter of the bole at breast height (DBH)</w:t>
       </w:r>
       <w:r>
         <w:rPr>
@@ -4970,21 +5076,12 @@
         </w:rPr>
         <w:t xml:space="preserve">in </w:t>
       </w:r>
-      <w:proofErr w:type="spellStart"/>
-      <w:r>
-        <w:rPr>
-          <w:sz w:val="22"/>
-          <w:szCs w:val="22"/>
-        </w:rPr>
-        <w:t>the</w:t>
-      </w:r>
-      <w:proofErr w:type="spellEnd"/>
-      <w:r>
-        <w:rPr>
-          <w:sz w:val="22"/>
-          <w:szCs w:val="22"/>
-        </w:rPr>
-        <w:t xml:space="preserve"> month of July</w:t>
+      <w:r>
+        <w:rPr>
+          <w:sz w:val="22"/>
+          <w:szCs w:val="22"/>
+        </w:rPr>
+        <w:t>the month of July</w:t>
       </w:r>
       <w:r>
         <w:rPr>
@@ -7163,16 +7260,42 @@
       <w:r>
         <w:rPr>
           <w:rFonts w:eastAsiaTheme="minorHAnsi"/>
-          <w:sz w:val="22"/>
-          <w:szCs w:val="22"/>
-        </w:rPr>
-        <w:t xml:space="preserve">Mean distances between sampled trees were calculated including up to five of the nearest, reproductively mature conspecific (within 5 m) neighbors (Churchill </w:t>
+          <w:strike/>
+          <w:color w:val="FF0000"/>
+          <w:sz w:val="22"/>
+          <w:szCs w:val="22"/>
+        </w:rPr>
+        <w:t xml:space="preserve">Mean distances between sampled trees were calculated including up to five of the nearest, reproductively mature </w:t>
+      </w:r>
+      <w:proofErr w:type="gramStart"/>
+      <w:r>
+        <w:rPr>
+          <w:rFonts w:eastAsiaTheme="minorHAnsi"/>
+          <w:strike/>
+          <w:color w:val="FF0000"/>
+          <w:sz w:val="22"/>
+          <w:szCs w:val="22"/>
+        </w:rPr>
+        <w:t>conspecific</w:t>
+      </w:r>
+      <w:proofErr w:type="gramEnd"/>
+      <w:r>
+        <w:rPr>
+          <w:rFonts w:eastAsiaTheme="minorHAnsi"/>
+          <w:strike/>
+          <w:color w:val="FF0000"/>
+          <w:sz w:val="22"/>
+          <w:szCs w:val="22"/>
+        </w:rPr>
+        <w:t xml:space="preserve"> (within 5 m) neighbors (Churchill </w:t>
       </w:r>
       <w:r>
         <w:rPr>
           <w:rFonts w:eastAsiaTheme="minorHAnsi"/>
           <w:i/>
           <w:iCs/>
+          <w:strike/>
+          <w:color w:val="FF0000"/>
           <w:sz w:val="22"/>
           <w:szCs w:val="22"/>
         </w:rPr>
@@ -7181,6 +7304,8 @@
       <w:r>
         <w:rPr>
           <w:rFonts w:eastAsiaTheme="minorHAnsi"/>
+          <w:strike/>
+          <w:color w:val="FF0000"/>
           <w:sz w:val="22"/>
           <w:szCs w:val="22"/>
         </w:rPr>
@@ -7189,6 +7314,8 @@
       <w:r>
         <w:rPr>
           <w:rFonts w:eastAsiaTheme="minorHAnsi"/>
+          <w:strike/>
+          <w:color w:val="FF0000"/>
           <w:sz w:val="22"/>
           <w:szCs w:val="22"/>
         </w:rPr>
@@ -7197,6 +7324,8 @@
       <w:r>
         <w:rPr>
           <w:rFonts w:eastAsiaTheme="minorHAnsi"/>
+          <w:strike/>
+          <w:color w:val="FF0000"/>
           <w:sz w:val="22"/>
           <w:szCs w:val="22"/>
         </w:rPr>
@@ -7205,6 +7334,8 @@
       <w:r>
         <w:rPr>
           <w:rFonts w:eastAsiaTheme="minorHAnsi"/>
+          <w:strike/>
+          <w:color w:val="FF0000"/>
           <w:sz w:val="22"/>
           <w:szCs w:val="22"/>
         </w:rPr>
@@ -7213,6 +7344,8 @@
       <w:r>
         <w:rPr>
           <w:rFonts w:eastAsiaTheme="minorHAnsi"/>
+          <w:strike/>
+          <w:color w:val="FF0000"/>
           <w:sz w:val="22"/>
           <w:szCs w:val="22"/>
         </w:rPr>
@@ -7221,6 +7354,8 @@
       <w:proofErr w:type="spellStart"/>
       <w:r>
         <w:rPr>
+          <w:strike/>
+          <w:color w:val="FF0000"/>
           <w:sz w:val="22"/>
           <w:szCs w:val="22"/>
           <w:shd w:val="clear" w:color="auto" w:fill="FFFFFF"/>
@@ -7230,6 +7365,8 @@
       <w:proofErr w:type="spellEnd"/>
       <w:r>
         <w:rPr>
+          <w:strike/>
+          <w:color w:val="FF0000"/>
           <w:sz w:val="22"/>
           <w:szCs w:val="22"/>
           <w:shd w:val="clear" w:color="auto" w:fill="FFFFFF"/>
@@ -7240,6 +7377,8 @@
         <w:rPr>
           <w:i/>
           <w:iCs/>
+          <w:strike/>
+          <w:color w:val="FF0000"/>
           <w:sz w:val="22"/>
           <w:szCs w:val="22"/>
           <w:shd w:val="clear" w:color="auto" w:fill="FFFFFF"/>
@@ -7248,6 +7387,8 @@
       </w:r>
       <w:r>
         <w:rPr>
+          <w:strike/>
+          <w:color w:val="FF0000"/>
           <w:sz w:val="22"/>
           <w:szCs w:val="22"/>
           <w:shd w:val="clear" w:color="auto" w:fill="FFFFFF"/>
@@ -7257,6 +7398,8 @@
       <w:r>
         <w:rPr>
           <w:rFonts w:eastAsiaTheme="minorHAnsi"/>
+          <w:strike/>
+          <w:color w:val="FF0000"/>
           <w:sz w:val="22"/>
           <w:szCs w:val="22"/>
         </w:rPr>
@@ -7785,7 +7928,31 @@
           <w:sz w:val="22"/>
           <w:szCs w:val="22"/>
         </w:rPr>
-        <w:t xml:space="preserve">), DBH (cm), mean distance between neighbors (m), foliar carbon (C, %), foliar nitrogen (N, %), foliar C/N (unitless), foliar </w:t>
+        <w:t xml:space="preserve">), DBH (cm), </w:t>
+      </w:r>
+      <w:r>
+        <w:rPr>
+          <w:strike/>
+          <w:color w:val="FF0000"/>
+          <w:sz w:val="22"/>
+          <w:szCs w:val="22"/>
+        </w:rPr>
+        <w:t>mean distance between neighbors (m),</w:t>
+      </w:r>
+      <w:r>
+        <w:rPr>
+          <w:color w:val="FF0000"/>
+          <w:sz w:val="22"/>
+          <w:szCs w:val="22"/>
+        </w:rPr>
+        <w:t xml:space="preserve"> </w:t>
+      </w:r>
+      <w:r>
+        <w:rPr>
+          <w:sz w:val="22"/>
+          <w:szCs w:val="22"/>
+        </w:rPr>
+        <w:t xml:space="preserve">foliar carbon (C, %), foliar nitrogen (N, %), foliar C/N (unitless), foliar </w:t>
       </w:r>
       <w:r>
         <w:rPr>
@@ -8933,6 +9100,8 @@
       </w:r>
       <w:r>
         <w:rPr>
+          <w:strike/>
+          <w:color w:val="FF0000"/>
           <w:sz w:val="22"/>
           <w:szCs w:val="22"/>
         </w:rPr>
@@ -8940,6 +9109,8 @@
       </w:r>
       <w:r>
         <w:rPr>
+          <w:strike/>
+          <w:color w:val="FF0000"/>
           <w:sz w:val="22"/>
           <w:szCs w:val="22"/>
         </w:rPr>
@@ -8947,6 +9118,8 @@
       </w:r>
       <w:r>
         <w:rPr>
+          <w:strike/>
+          <w:color w:val="FF0000"/>
           <w:sz w:val="22"/>
           <w:szCs w:val="22"/>
         </w:rPr>
@@ -10732,7 +10905,7 @@
           <w:szCs w:val="22"/>
         </w:rPr>
       </w:pPr>
-      <w:commentRangeStart w:id="5"/>
+      <w:commentRangeStart w:id="4"/>
       <w:r>
         <w:rPr>
           <w:sz w:val="22"/>
@@ -11261,12 +11434,12 @@
         </w:rPr>
         <w:t xml:space="preserve">5). </w:t>
       </w:r>
-      <w:commentRangeEnd w:id="5"/>
+      <w:commentRangeEnd w:id="4"/>
       <w:r>
         <w:rPr>
           <w:rStyle w:val="CommentReference"/>
         </w:rPr>
-        <w:commentReference w:id="5"/>
+        <w:commentReference w:id="4"/>
       </w:r>
     </w:p>
     <w:p>
@@ -12206,58 +12379,298 @@
           <w:sz w:val="22"/>
           <w:szCs w:val="22"/>
         </w:rPr>
+        <w:t xml:space="preserve"> &lt; 0.05, Table 7). These effects indicated that the smallest trees were found at the high elevation site that experienced fire (SCT; Figure 7).</w:t>
+      </w:r>
+      <w:r>
+        <w:rPr>
+          <w:color w:val="FF0000"/>
+          <w:sz w:val="22"/>
+          <w:szCs w:val="22"/>
+        </w:rPr>
+        <w:t xml:space="preserve"> </w:t>
+      </w:r>
+      <w:r>
+        <w:rPr>
+          <w:sz w:val="22"/>
+          <w:szCs w:val="22"/>
+          <w:shd w:val="clear" w:color="auto" w:fill="FFFFFF"/>
+        </w:rPr>
+        <w:t xml:space="preserve">Canopy spread </w:t>
+      </w:r>
+      <w:r>
+        <w:rPr>
+          <w:sz w:val="22"/>
+          <w:szCs w:val="22"/>
+          <w:shd w:val="clear" w:color="auto" w:fill="FFFFFF"/>
+        </w:rPr>
+        <w:t>was</w:t>
+      </w:r>
+      <w:r>
+        <w:rPr>
+          <w:sz w:val="22"/>
+          <w:szCs w:val="22"/>
+          <w:shd w:val="clear" w:color="auto" w:fill="FFFFFF"/>
+        </w:rPr>
+        <w:t xml:space="preserve"> </w:t>
+      </w:r>
+      <w:r>
+        <w:rPr>
+          <w:sz w:val="22"/>
+          <w:szCs w:val="22"/>
+          <w:shd w:val="clear" w:color="auto" w:fill="FFFFFF"/>
+        </w:rPr>
+        <w:t>negatively correlated with</w:t>
+      </w:r>
+      <w:r>
+        <w:rPr>
+          <w:sz w:val="22"/>
+          <w:szCs w:val="22"/>
+          <w:shd w:val="clear" w:color="auto" w:fill="FFFFFF"/>
+        </w:rPr>
+        <w:t xml:space="preserve"> elevation (</w:t>
+      </w:r>
+      <w:r>
+        <w:rPr>
+          <w:i/>
+          <w:sz w:val="22"/>
+          <w:szCs w:val="22"/>
+        </w:rPr>
+        <w:t>P</w:t>
+      </w:r>
+      <w:r>
+        <w:rPr>
+          <w:sz w:val="22"/>
+          <w:szCs w:val="22"/>
+        </w:rPr>
+        <w:t xml:space="preserve"> &lt; 0.01,</w:t>
+      </w:r>
+      <w:r>
+        <w:rPr>
+          <w:sz w:val="22"/>
+          <w:szCs w:val="22"/>
+          <w:shd w:val="clear" w:color="auto" w:fill="FFFFFF"/>
+        </w:rPr>
+        <w:t xml:space="preserve"> Fig</w:t>
+      </w:r>
+      <w:r>
+        <w:rPr>
+          <w:sz w:val="22"/>
+          <w:szCs w:val="22"/>
+          <w:shd w:val="clear" w:color="auto" w:fill="FFFFFF"/>
+        </w:rPr>
+        <w:t>ure</w:t>
+      </w:r>
+      <w:r>
+        <w:rPr>
+          <w:sz w:val="22"/>
+          <w:szCs w:val="22"/>
+          <w:shd w:val="clear" w:color="auto" w:fill="FFFFFF"/>
+        </w:rPr>
+        <w:t xml:space="preserve"> </w:t>
+      </w:r>
+      <w:r>
+        <w:rPr>
+          <w:sz w:val="22"/>
+          <w:szCs w:val="22"/>
+          <w:shd w:val="clear" w:color="auto" w:fill="FFFFFF"/>
+        </w:rPr>
+        <w:t>8</w:t>
+      </w:r>
+      <w:r>
+        <w:rPr>
+          <w:sz w:val="22"/>
+          <w:szCs w:val="22"/>
+          <w:shd w:val="clear" w:color="auto" w:fill="FFFFFF"/>
+        </w:rPr>
+        <w:t xml:space="preserve"> and Tab</w:t>
+      </w:r>
+      <w:r>
+        <w:rPr>
+          <w:sz w:val="22"/>
+          <w:szCs w:val="22"/>
+          <w:shd w:val="clear" w:color="auto" w:fill="FFFFFF"/>
+        </w:rPr>
+        <w:t>le</w:t>
+      </w:r>
+      <w:r>
+        <w:rPr>
+          <w:sz w:val="22"/>
+          <w:szCs w:val="22"/>
+          <w:shd w:val="clear" w:color="auto" w:fill="FFFFFF"/>
+        </w:rPr>
+        <w:t xml:space="preserve"> </w:t>
+      </w:r>
+      <w:r>
+        <w:rPr>
+          <w:sz w:val="22"/>
+          <w:szCs w:val="22"/>
+          <w:shd w:val="clear" w:color="auto" w:fill="FFFFFF"/>
+        </w:rPr>
+        <w:t>7</w:t>
+      </w:r>
+      <w:r>
+        <w:rPr>
+          <w:sz w:val="22"/>
+          <w:szCs w:val="22"/>
+        </w:rPr>
+        <w:t xml:space="preserve">), </w:t>
+      </w:r>
+      <w:r>
+        <w:rPr>
+          <w:sz w:val="22"/>
+          <w:szCs w:val="22"/>
+        </w:rPr>
+        <w:t>regardless of fire history</w:t>
+      </w:r>
+      <w:r>
+        <w:rPr>
+          <w:sz w:val="22"/>
+          <w:szCs w:val="22"/>
+        </w:rPr>
+        <w:t>.</w:t>
+      </w:r>
+      <w:r>
+        <w:rPr>
+          <w:sz w:val="22"/>
+          <w:szCs w:val="22"/>
+          <w:shd w:val="clear" w:color="auto" w:fill="FFFFFF"/>
+        </w:rPr>
+        <w:t xml:space="preserve"> </w:t>
+      </w:r>
+      <w:r>
+        <w:rPr>
+          <w:strike/>
+          <w:color w:val="FF0000"/>
+          <w:sz w:val="22"/>
+          <w:szCs w:val="22"/>
+          <w:shd w:val="clear" w:color="auto" w:fill="FFFFFF"/>
+        </w:rPr>
+        <w:t xml:space="preserve">Distance between neighbors was greater at high elevation </w:t>
+      </w:r>
+      <w:r>
+        <w:rPr>
+          <w:strike/>
+          <w:color w:val="FF0000"/>
+          <w:sz w:val="22"/>
+          <w:szCs w:val="22"/>
+          <w:shd w:val="clear" w:color="auto" w:fill="FFFFFF"/>
+        </w:rPr>
+        <w:t>location</w:t>
+      </w:r>
+      <w:r>
+        <w:rPr>
+          <w:strike/>
+          <w:color w:val="FF0000"/>
+          <w:sz w:val="22"/>
+          <w:szCs w:val="22"/>
+          <w:shd w:val="clear" w:color="auto" w:fill="FFFFFF"/>
+        </w:rPr>
+        <w:t xml:space="preserve">s </w:t>
+      </w:r>
+      <w:r>
+        <w:rPr>
+          <w:strike/>
+          <w:color w:val="FF0000"/>
+          <w:sz w:val="22"/>
+          <w:szCs w:val="22"/>
+        </w:rPr>
+        <w:t>(</w:t>
+      </w:r>
+      <w:r>
+        <w:rPr>
+          <w:i/>
+          <w:strike/>
+          <w:color w:val="FF0000"/>
+          <w:sz w:val="22"/>
+          <w:szCs w:val="22"/>
+          <w:shd w:val="clear" w:color="auto" w:fill="FFFFFF"/>
+        </w:rPr>
+        <w:t>P</w:t>
+      </w:r>
+      <w:r>
+        <w:rPr>
+          <w:strike/>
+          <w:color w:val="FF0000"/>
+          <w:sz w:val="22"/>
+          <w:szCs w:val="22"/>
+          <w:shd w:val="clear" w:color="auto" w:fill="FFFFFF"/>
+        </w:rPr>
         <w:t xml:space="preserve"> &lt; 0.0</w:t>
       </w:r>
       <w:r>
         <w:rPr>
+          <w:strike/>
           <w:color w:val="FF0000"/>
           <w:sz w:val="22"/>
           <w:szCs w:val="22"/>
-        </w:rPr>
-        <w:t>5</w:t>
-      </w:r>
-      <w:r>
-        <w:rPr>
+          <w:shd w:val="clear" w:color="auto" w:fill="FFFFFF"/>
+        </w:rPr>
+        <w:t>0</w:t>
+      </w:r>
+      <w:r>
+        <w:rPr>
+          <w:strike/>
           <w:color w:val="FF0000"/>
           <w:sz w:val="22"/>
           <w:szCs w:val="22"/>
-        </w:rPr>
-        <w:t>, Table 7)</w:t>
-      </w:r>
-      <w:r>
-        <w:rPr>
+          <w:shd w:val="clear" w:color="auto" w:fill="FFFFFF"/>
+        </w:rPr>
+        <w:t>1, Fig</w:t>
+      </w:r>
+      <w:r>
+        <w:rPr>
+          <w:strike/>
           <w:color w:val="FF0000"/>
           <w:sz w:val="22"/>
           <w:szCs w:val="22"/>
-        </w:rPr>
-        <w:t>. These effects indicated that the smallest trees were found at the high elevation site that experienced fire (SCT; Figure 7).</w:t>
-      </w:r>
-      <w:r>
-        <w:rPr>
+          <w:shd w:val="clear" w:color="auto" w:fill="FFFFFF"/>
+        </w:rPr>
+        <w:t>ure</w:t>
+      </w:r>
+      <w:r>
+        <w:rPr>
+          <w:strike/>
           <w:color w:val="FF0000"/>
           <w:sz w:val="22"/>
           <w:szCs w:val="22"/>
+          <w:shd w:val="clear" w:color="auto" w:fill="FFFFFF"/>
         </w:rPr>
         <w:t xml:space="preserve"> </w:t>
       </w:r>
       <w:r>
         <w:rPr>
-          <w:sz w:val="22"/>
-          <w:szCs w:val="22"/>
-          <w:shd w:val="clear" w:color="auto" w:fill="FFFFFF"/>
-        </w:rPr>
-        <w:t xml:space="preserve">Canopy spread </w:t>
-      </w:r>
-      <w:r>
-        <w:rPr>
-          <w:sz w:val="22"/>
-          <w:szCs w:val="22"/>
-          <w:shd w:val="clear" w:color="auto" w:fill="FFFFFF"/>
-        </w:rPr>
-        <w:t>was</w:t>
-      </w:r>
-      <w:r>
-        <w:rPr>
+          <w:strike/>
+          <w:color w:val="FF0000"/>
+          <w:sz w:val="22"/>
+          <w:szCs w:val="22"/>
+          <w:shd w:val="clear" w:color="auto" w:fill="FFFFFF"/>
+        </w:rPr>
+        <w:t>8</w:t>
+      </w:r>
+      <w:r>
+        <w:rPr>
+          <w:strike/>
+          <w:color w:val="FF0000"/>
+          <w:sz w:val="22"/>
+          <w:szCs w:val="22"/>
+          <w:shd w:val="clear" w:color="auto" w:fill="FFFFFF"/>
+        </w:rPr>
+        <w:t xml:space="preserve"> and Tab</w:t>
+      </w:r>
+      <w:r>
+        <w:rPr>
+          <w:strike/>
+          <w:color w:val="FF0000"/>
+          <w:sz w:val="22"/>
+          <w:szCs w:val="22"/>
+          <w:shd w:val="clear" w:color="auto" w:fill="FFFFFF"/>
+        </w:rPr>
+        <w:t>le</w:t>
+      </w:r>
+      <w:r>
+        <w:rPr>
+          <w:strike/>
+          <w:color w:val="FF0000"/>
           <w:sz w:val="22"/>
           <w:szCs w:val="22"/>
           <w:shd w:val="clear" w:color="auto" w:fill="FFFFFF"/>
@@ -12266,93 +12679,8 @@
       </w:r>
       <w:r>
         <w:rPr>
-          <w:sz w:val="22"/>
-          <w:szCs w:val="22"/>
-          <w:shd w:val="clear" w:color="auto" w:fill="FFFFFF"/>
-        </w:rPr>
-        <w:t>negatively correlated with</w:t>
-      </w:r>
-      <w:r>
-        <w:rPr>
-          <w:sz w:val="22"/>
-          <w:szCs w:val="22"/>
-          <w:shd w:val="clear" w:color="auto" w:fill="FFFFFF"/>
-        </w:rPr>
-        <w:t xml:space="preserve"> elevation (</w:t>
-      </w:r>
-      <w:r>
-        <w:rPr>
-          <w:i/>
-          <w:sz w:val="22"/>
-          <w:szCs w:val="22"/>
-        </w:rPr>
-        <w:t>P</w:t>
-      </w:r>
-      <w:r>
-        <w:rPr>
-          <w:sz w:val="22"/>
-          <w:szCs w:val="22"/>
-        </w:rPr>
-        <w:t xml:space="preserve"> &lt; 0.01,</w:t>
-      </w:r>
-      <w:r>
-        <w:rPr>
-          <w:sz w:val="22"/>
-          <w:szCs w:val="22"/>
-          <w:shd w:val="clear" w:color="auto" w:fill="FFFFFF"/>
-        </w:rPr>
-        <w:t xml:space="preserve"> Fig</w:t>
-      </w:r>
-      <w:r>
-        <w:rPr>
-          <w:sz w:val="22"/>
-          <w:szCs w:val="22"/>
-          <w:shd w:val="clear" w:color="auto" w:fill="FFFFFF"/>
-        </w:rPr>
-        <w:t>ure</w:t>
-      </w:r>
-      <w:r>
-        <w:rPr>
-          <w:sz w:val="22"/>
-          <w:szCs w:val="22"/>
-          <w:shd w:val="clear" w:color="auto" w:fill="FFFFFF"/>
-        </w:rPr>
-        <w:t xml:space="preserve"> </w:t>
-      </w:r>
-      <w:r>
-        <w:rPr>
-          <w:sz w:val="22"/>
-          <w:szCs w:val="22"/>
-          <w:shd w:val="clear" w:color="auto" w:fill="FFFFFF"/>
-        </w:rPr>
-        <w:t>8</w:t>
-      </w:r>
-      <w:r>
-        <w:rPr>
-          <w:sz w:val="22"/>
-          <w:szCs w:val="22"/>
-          <w:shd w:val="clear" w:color="auto" w:fill="FFFFFF"/>
-        </w:rPr>
-        <w:t xml:space="preserve"> and Tab</w:t>
-      </w:r>
-      <w:r>
-        <w:rPr>
-          <w:sz w:val="22"/>
-          <w:szCs w:val="22"/>
-          <w:shd w:val="clear" w:color="auto" w:fill="FFFFFF"/>
-        </w:rPr>
-        <w:t>le</w:t>
-      </w:r>
-      <w:r>
-        <w:rPr>
-          <w:sz w:val="22"/>
-          <w:szCs w:val="22"/>
-          <w:shd w:val="clear" w:color="auto" w:fill="FFFFFF"/>
-        </w:rPr>
-        <w:t xml:space="preserve"> </w:t>
-      </w:r>
-      <w:r>
-        <w:rPr>
+          <w:strike/>
+          <w:color w:val="FF0000"/>
           <w:sz w:val="22"/>
           <w:szCs w:val="22"/>
           <w:shd w:val="clear" w:color="auto" w:fill="FFFFFF"/>
@@ -12361,147 +12689,8 @@
       </w:r>
       <w:r>
         <w:rPr>
-          <w:sz w:val="22"/>
-          <w:szCs w:val="22"/>
-        </w:rPr>
-        <w:t xml:space="preserve">), </w:t>
-      </w:r>
-      <w:r>
-        <w:rPr>
-          <w:sz w:val="22"/>
-          <w:szCs w:val="22"/>
-        </w:rPr>
-        <w:t>regardless of fire history</w:t>
-      </w:r>
-      <w:r>
-        <w:rPr>
-          <w:sz w:val="22"/>
-          <w:szCs w:val="22"/>
-        </w:rPr>
-        <w:t>.</w:t>
-      </w:r>
-      <w:r>
-        <w:rPr>
-          <w:sz w:val="22"/>
-          <w:szCs w:val="22"/>
-          <w:shd w:val="clear" w:color="auto" w:fill="FFFFFF"/>
-        </w:rPr>
-        <w:t xml:space="preserve"> Distance between neighbors was greater at high elevation </w:t>
-      </w:r>
-      <w:r>
-        <w:rPr>
-          <w:sz w:val="22"/>
-          <w:szCs w:val="22"/>
-          <w:shd w:val="clear" w:color="auto" w:fill="FFFFFF"/>
-        </w:rPr>
-        <w:t>location</w:t>
-      </w:r>
-      <w:r>
-        <w:rPr>
-          <w:sz w:val="22"/>
-          <w:szCs w:val="22"/>
-          <w:shd w:val="clear" w:color="auto" w:fill="FFFFFF"/>
-        </w:rPr>
-        <w:t xml:space="preserve">s </w:t>
-      </w:r>
-      <w:r>
-        <w:rPr>
-          <w:sz w:val="22"/>
-          <w:szCs w:val="22"/>
-        </w:rPr>
-        <w:t>(</w:t>
-      </w:r>
-      <w:r>
-        <w:rPr>
-          <w:i/>
-          <w:sz w:val="22"/>
-          <w:szCs w:val="22"/>
-          <w:shd w:val="clear" w:color="auto" w:fill="FFFFFF"/>
-        </w:rPr>
-        <w:t>P</w:t>
-      </w:r>
-      <w:r>
-        <w:rPr>
-          <w:sz w:val="22"/>
-          <w:szCs w:val="22"/>
-          <w:shd w:val="clear" w:color="auto" w:fill="FFFFFF"/>
-        </w:rPr>
-        <w:t xml:space="preserve"> &lt; 0.0</w:t>
-      </w:r>
-      <w:r>
-        <w:rPr>
-          <w:sz w:val="22"/>
-          <w:szCs w:val="22"/>
-          <w:shd w:val="clear" w:color="auto" w:fill="FFFFFF"/>
-        </w:rPr>
-        <w:t>0</w:t>
-      </w:r>
-      <w:r>
-        <w:rPr>
-          <w:sz w:val="22"/>
-          <w:szCs w:val="22"/>
-          <w:shd w:val="clear" w:color="auto" w:fill="FFFFFF"/>
-        </w:rPr>
-        <w:t>1, Fig</w:t>
-      </w:r>
-      <w:r>
-        <w:rPr>
-          <w:sz w:val="22"/>
-          <w:szCs w:val="22"/>
-          <w:shd w:val="clear" w:color="auto" w:fill="FFFFFF"/>
-        </w:rPr>
-        <w:t>ure</w:t>
-      </w:r>
-      <w:r>
-        <w:rPr>
-          <w:sz w:val="22"/>
-          <w:szCs w:val="22"/>
-          <w:shd w:val="clear" w:color="auto" w:fill="FFFFFF"/>
-        </w:rPr>
-        <w:t xml:space="preserve"> </w:t>
-      </w:r>
-      <w:r>
-        <w:rPr>
-          <w:sz w:val="22"/>
-          <w:szCs w:val="22"/>
-          <w:shd w:val="clear" w:color="auto" w:fill="FFFFFF"/>
-        </w:rPr>
-        <w:t>8</w:t>
-      </w:r>
-      <w:r>
-        <w:rPr>
-          <w:sz w:val="22"/>
-          <w:szCs w:val="22"/>
-          <w:shd w:val="clear" w:color="auto" w:fill="FFFFFF"/>
-        </w:rPr>
-        <w:t xml:space="preserve"> and Tab</w:t>
-      </w:r>
-      <w:r>
-        <w:rPr>
-          <w:sz w:val="22"/>
-          <w:szCs w:val="22"/>
-          <w:shd w:val="clear" w:color="auto" w:fill="FFFFFF"/>
-        </w:rPr>
-        <w:t>le</w:t>
-      </w:r>
-      <w:r>
-        <w:rPr>
-          <w:sz w:val="22"/>
-          <w:szCs w:val="22"/>
-          <w:shd w:val="clear" w:color="auto" w:fill="FFFFFF"/>
-        </w:rPr>
-        <w:t xml:space="preserve"> </w:t>
-      </w:r>
-      <w:r>
-        <w:rPr>
-          <w:sz w:val="22"/>
-          <w:szCs w:val="22"/>
-          <w:shd w:val="clear" w:color="auto" w:fill="FFFFFF"/>
-        </w:rPr>
-        <w:t>7</w:t>
-      </w:r>
-      <w:r>
-        <w:rPr>
+          <w:strike/>
+          <w:color w:val="FF0000"/>
           <w:sz w:val="22"/>
           <w:szCs w:val="22"/>
           <w:shd w:val="clear" w:color="auto" w:fill="FFFFFF"/>
@@ -12510,6 +12699,8 @@
       </w:r>
       <w:r>
         <w:rPr>
+          <w:strike/>
+          <w:color w:val="FF0000"/>
           <w:sz w:val="22"/>
           <w:szCs w:val="22"/>
           <w:shd w:val="clear" w:color="auto" w:fill="FFFFFF"/>
@@ -12518,6 +12709,8 @@
       </w:r>
       <w:r>
         <w:rPr>
+          <w:strike/>
+          <w:color w:val="FF0000"/>
           <w:sz w:val="22"/>
           <w:szCs w:val="22"/>
         </w:rPr>
@@ -12557,7 +12750,7 @@
         </w:rPr>
         <w:t>D</w:t>
       </w:r>
-      <w:bookmarkStart w:id="6" w:name="_Hlk22370493"/>
+      <w:bookmarkStart w:id="5" w:name="_Hlk22370493"/>
       <w:r>
         <w:rPr>
           <w:b/>
@@ -12662,6 +12855,14 @@
       </w:r>
       <w:r>
         <w:rPr>
+          <w:color w:val="FF0000"/>
+          <w:sz w:val="22"/>
+          <w:szCs w:val="22"/>
+        </w:rPr>
+        <w:t>~</w:t>
+      </w:r>
+      <w:r>
+        <w:rPr>
           <w:sz w:val="22"/>
           <w:szCs w:val="22"/>
         </w:rPr>
@@ -13012,6 +13213,7 @@
       <w:r>
         <w:rPr>
           <w:strike/>
+          <w:color w:val="FF0000"/>
           <w:sz w:val="22"/>
           <w:szCs w:val="22"/>
         </w:rPr>
@@ -13068,10 +13270,10 @@
         </w:rPr>
         <w:t xml:space="preserve"> </w:t>
       </w:r>
-      <w:proofErr w:type="gramStart"/>
       <w:r>
         <w:rPr>
           <w:strike/>
+          <w:color w:val="FF0000"/>
           <w:sz w:val="22"/>
           <w:szCs w:val="22"/>
         </w:rPr>
@@ -13079,6 +13281,7 @@
       </w:r>
       <w:r>
         <w:rPr>
+          <w:color w:val="FF0000"/>
           <w:sz w:val="22"/>
           <w:szCs w:val="22"/>
         </w:rPr>
@@ -13089,15 +13292,7 @@
           <w:sz w:val="22"/>
           <w:szCs w:val="22"/>
         </w:rPr>
-        <w:t xml:space="preserve"> should</w:t>
-      </w:r>
-      <w:proofErr w:type="gramEnd"/>
-      <w:r>
-        <w:rPr>
-          <w:sz w:val="22"/>
-          <w:szCs w:val="22"/>
-        </w:rPr>
-        <w:t xml:space="preserve"> </w:t>
+        <w:t xml:space="preserve">should </w:t>
       </w:r>
       <w:r>
         <w:rPr>
@@ -13513,21 +13708,27 @@
         </w:rPr>
         <w:t xml:space="preserve">soil </w:t>
       </w:r>
-      <w:proofErr w:type="gramStart"/>
-      <w:r>
-        <w:rPr>
-          <w:sz w:val="22"/>
-          <w:szCs w:val="22"/>
-        </w:rPr>
-        <w:t>response  to</w:t>
-      </w:r>
-      <w:proofErr w:type="gramEnd"/>
-      <w:r>
-        <w:rPr>
-          <w:sz w:val="22"/>
-          <w:szCs w:val="22"/>
-        </w:rPr>
-        <w:t xml:space="preserve"> fire history</w:t>
+      <w:r>
+        <w:rPr>
+          <w:sz w:val="22"/>
+          <w:szCs w:val="22"/>
+        </w:rPr>
+        <w:t>response</w:t>
+      </w:r>
+      <w:r>
+        <w:rPr>
+          <w:color w:val="FF0000"/>
+          <w:sz w:val="22"/>
+          <w:szCs w:val="22"/>
+        </w:rPr>
+        <w:t xml:space="preserve"> to </w:t>
+      </w:r>
+      <w:r>
+        <w:rPr>
+          <w:sz w:val="22"/>
+          <w:szCs w:val="22"/>
+        </w:rPr>
+        <w:t>fire history</w:t>
       </w:r>
       <w:r>
         <w:rPr>
@@ -14006,7 +14207,30 @@
           <w:sz w:val="22"/>
           <w:szCs w:val="22"/>
         </w:rPr>
-        <w:t xml:space="preserve"> plant </w:t>
+        <w:t xml:space="preserve"> </w:t>
+      </w:r>
+      <w:r>
+        <w:rPr>
+          <w:color w:val="FF0000"/>
+          <w:sz w:val="22"/>
+          <w:szCs w:val="22"/>
+        </w:rPr>
+        <w:t>a</w:t>
+      </w:r>
+      <w:r>
+        <w:rPr>
+          <w:color w:val="FF0000"/>
+          <w:sz w:val="22"/>
+          <w:szCs w:val="22"/>
+        </w:rPr>
+        <w:t xml:space="preserve"> </w:t>
+      </w:r>
+      <w:r>
+        <w:rPr>
+          <w:sz w:val="22"/>
+          <w:szCs w:val="22"/>
+        </w:rPr>
+        <w:t xml:space="preserve">plant </w:t>
       </w:r>
       <w:r>
         <w:rPr>
@@ -14230,18 +14454,46 @@
       <w:r>
         <w:rPr>
           <w:bCs/>
-          <w:sz w:val="22"/>
-          <w:szCs w:val="22"/>
-        </w:rPr>
-        <w:t>The authors</w:t>
+          <w:color w:val="FF0000"/>
+          <w:sz w:val="22"/>
+          <w:szCs w:val="22"/>
+        </w:rPr>
+        <w:t>We</w:t>
       </w:r>
       <w:r>
         <w:rPr>
           <w:bCs/>
-          <w:sz w:val="22"/>
-          <w:szCs w:val="22"/>
-        </w:rPr>
-        <w:t xml:space="preserve"> found fire involvement significant</w:t>
+          <w:color w:val="FF0000"/>
+          <w:sz w:val="22"/>
+          <w:szCs w:val="22"/>
+        </w:rPr>
+        <w:t xml:space="preserve"> found</w:t>
+      </w:r>
+      <w:r>
+        <w:rPr>
+          <w:bCs/>
+          <w:color w:val="FF0000"/>
+          <w:sz w:val="22"/>
+          <w:szCs w:val="22"/>
+        </w:rPr>
+        <w:t xml:space="preserve"> that</w:t>
+      </w:r>
+      <w:r>
+        <w:rPr>
+          <w:bCs/>
+          <w:color w:val="FF0000"/>
+          <w:sz w:val="22"/>
+          <w:szCs w:val="22"/>
+        </w:rPr>
+        <w:t xml:space="preserve"> </w:t>
+      </w:r>
+      <w:r>
+        <w:rPr>
+          <w:bCs/>
+          <w:sz w:val="22"/>
+          <w:szCs w:val="22"/>
+        </w:rPr>
+        <w:t>fire involvement significant</w:t>
       </w:r>
       <w:r>
         <w:rPr>
@@ -14480,7 +14732,7 @@
           <w:szCs w:val="22"/>
         </w:rPr>
       </w:pPr>
-      <w:bookmarkStart w:id="7" w:name="_Hlk58130742"/>
+      <w:bookmarkStart w:id="6" w:name="_Hlk58130742"/>
     </w:p>
     <w:p>
       <w:pPr>
@@ -14545,7 +14797,31 @@
           <w:sz w:val="22"/>
           <w:szCs w:val="22"/>
         </w:rPr>
-        <w:t>Elevation was the primary driver of plant traits, resulting in smaller, less clustered trees at hig</w:t>
+        <w:t>Elevation was the primary driver of plant traits, resulting in smaller</w:t>
+      </w:r>
+      <w:r>
+        <w:rPr>
+          <w:strike/>
+          <w:color w:val="FF0000"/>
+          <w:sz w:val="22"/>
+          <w:szCs w:val="22"/>
+        </w:rPr>
+        <w:t>, less clustered</w:t>
+      </w:r>
+      <w:r>
+        <w:rPr>
+          <w:color w:val="FF0000"/>
+          <w:sz w:val="22"/>
+          <w:szCs w:val="22"/>
+        </w:rPr>
+        <w:t xml:space="preserve"> </w:t>
+      </w:r>
+      <w:r>
+        <w:rPr>
+          <w:sz w:val="22"/>
+          <w:szCs w:val="22"/>
+        </w:rPr>
+        <w:t>trees at hig</w:t>
       </w:r>
       <w:r>
         <w:rPr>
@@ -15081,11 +15357,21 @@
           <w:sz w:val="22"/>
           <w:szCs w:val="22"/>
         </w:rPr>
-        <w:t>However, investigators cite</w:t>
+        <w:t xml:space="preserve">However, </w:t>
       </w:r>
       <w:r>
         <w:rPr>
           <w:bCs/>
+          <w:color w:val="FF0000"/>
+          <w:sz w:val="22"/>
+          <w:szCs w:val="22"/>
+        </w:rPr>
+        <w:t>past studies indicate that</w:t>
+      </w:r>
+      <w:r>
+        <w:rPr>
+          <w:bCs/>
+          <w:color w:val="FF0000"/>
           <w:sz w:val="22"/>
           <w:szCs w:val="22"/>
         </w:rPr>
@@ -15131,7 +15417,42 @@
           <w:sz w:val="22"/>
           <w:szCs w:val="22"/>
         </w:rPr>
-        <w:t xml:space="preserve"> as a greater concern than fire (which would surely be suppressed quickly). </w:t>
+        <w:t xml:space="preserve"> </w:t>
+      </w:r>
+      <w:r>
+        <w:rPr>
+          <w:bCs/>
+          <w:color w:val="FF0000"/>
+          <w:sz w:val="22"/>
+          <w:szCs w:val="22"/>
+        </w:rPr>
+        <w:t>a</w:t>
+      </w:r>
+      <w:r>
+        <w:rPr>
+          <w:bCs/>
+          <w:color w:val="FF0000"/>
+          <w:sz w:val="22"/>
+          <w:szCs w:val="22"/>
+        </w:rPr>
+        <w:t>re</w:t>
+      </w:r>
+      <w:r>
+        <w:rPr>
+          <w:bCs/>
+          <w:color w:val="FF0000"/>
+          <w:sz w:val="22"/>
+          <w:szCs w:val="22"/>
+        </w:rPr>
+        <w:t xml:space="preserve"> </w:t>
+      </w:r>
+      <w:r>
+        <w:rPr>
+          <w:bCs/>
+          <w:sz w:val="22"/>
+          <w:szCs w:val="22"/>
+        </w:rPr>
+        <w:t xml:space="preserve">a greater concern than fire (which would surely be suppressed quickly). </w:t>
       </w:r>
       <w:r>
         <w:rPr>
@@ -16921,7 +17242,7 @@
         </w:rPr>
         <w:t>ling studies will be critical to ensure the future persistence of this important species.</w:t>
       </w:r>
-      <w:bookmarkEnd w:id="7"/>
+      <w:bookmarkEnd w:id="6"/>
       <w:r>
         <w:rPr>
           <w:sz w:val="22"/>
@@ -17671,7 +17992,7 @@
         </w:rPr>
         <w:t xml:space="preserve"> and Stoermer 2000). </w:t>
       </w:r>
-      <w:bookmarkEnd w:id="6"/>
+      <w:bookmarkEnd w:id="5"/>
       <w:r>
         <w:rPr>
           <w:sz w:val="22"/>
@@ -21601,7 +21922,33 @@
           <w:sz w:val="20"/>
           <w:szCs w:val="20"/>
         </w:rPr>
-        <w:t>* P-values &lt; 0.05 are bolded. Sample size</w:t>
+        <w:t xml:space="preserve">* P-values &lt; 0.05 are bolded. </w:t>
+      </w:r>
+      <w:r>
+        <w:rPr>
+          <w:strike/>
+          <w:color w:val="FF0000"/>
+          <w:sz w:val="20"/>
+          <w:szCs w:val="20"/>
+        </w:rPr>
+        <w:t>Sample size</w:t>
+      </w:r>
+      <w:r>
+        <w:rPr>
+          <w:strike/>
+          <w:color w:val="FF0000"/>
+          <w:sz w:val="20"/>
+          <w:szCs w:val="20"/>
+        </w:rPr>
+        <w:t>s for each variable can be found in Table S1.</w:t>
+      </w:r>
+      <w:r>
+        <w:rPr>
+          <w:color w:val="FF0000"/>
+          <w:sz w:val="20"/>
+          <w:szCs w:val="20"/>
+        </w:rPr>
+        <w:t xml:space="preserve"> </w:t>
       </w:r>
       <w:r>
         <w:rPr>
@@ -21609,7 +21956,7 @@
           <w:sz w:val="20"/>
           <w:szCs w:val="20"/>
         </w:rPr>
-        <w:t>s for each variable can be found in Table S1. Elevation in the model was a continuous variable (i.e., covariate) and fire was a categorical variable (i.e., grouping variable) with two levels</w:t>
+        <w:t>Elevation in the model was a continuous variable (i.e., covariate) and fire was a categorical variable (i.e., grouping variable) with two levels</w:t>
       </w:r>
       <w:r>
         <w:rPr>
@@ -24025,11 +24372,28 @@
       </w:r>
       <w:r>
         <w:rPr>
+          <w:strike/>
+          <w:color w:val="FF0000"/>
+          <w:sz w:val="20"/>
+          <w:szCs w:val="20"/>
+        </w:rPr>
+        <w:t>Sample sizes for each variable can be found in Table S1.</w:t>
+      </w:r>
+      <w:r>
+        <w:rPr>
+          <w:color w:val="FF0000"/>
+          <w:sz w:val="20"/>
+          <w:szCs w:val="20"/>
+        </w:rPr>
+        <w:t xml:space="preserve"> </w:t>
+      </w:r>
+      <w:r>
+        <w:rPr>
           <w:color w:val="000000" w:themeColor="text1"/>
           <w:sz w:val="20"/>
           <w:szCs w:val="20"/>
         </w:rPr>
-        <w:t>Sample sizes for each variable can be found in Table S1. Elevation in the model was a continuous variable (i.e., covariate) and fire was a categorical variable (i.e., grouping variable) with two levels</w:t>
+        <w:t>Elevation in the model was a continuous variable (i.e., covariate) and fire was a categorical variable (i.e., grouping variable) with two levels</w:t>
       </w:r>
       <w:r>
         <w:rPr>
@@ -26419,11 +26783,28 @@
       </w:r>
       <w:r>
         <w:rPr>
+          <w:strike/>
+          <w:color w:val="FF0000"/>
+          <w:sz w:val="20"/>
+          <w:szCs w:val="20"/>
+        </w:rPr>
+        <w:t>Sample sizes for each variable can be found in Table S1.</w:t>
+      </w:r>
+      <w:r>
+        <w:rPr>
+          <w:color w:val="FF0000"/>
+          <w:sz w:val="20"/>
+          <w:szCs w:val="20"/>
+        </w:rPr>
+        <w:t xml:space="preserve"> </w:t>
+      </w:r>
+      <w:r>
+        <w:rPr>
           <w:color w:val="000000" w:themeColor="text1"/>
           <w:sz w:val="20"/>
           <w:szCs w:val="20"/>
         </w:rPr>
-        <w:t>Sample sizes for each variable can be found in Table S1. Elevation in the model was a continuous variable (i.e., covariate) and fire was a categorical variable (i.e., grouping variable) with two levels</w:t>
+        <w:t>Elevation in the model was a continuous variable (i.e., covariate) and fire was a categorical variable (i.e., grouping variable) with two levels</w:t>
       </w:r>
       <w:r>
         <w:rPr>
@@ -28804,11 +29185,28 @@
       </w:r>
       <w:r>
         <w:rPr>
+          <w:strike/>
+          <w:color w:val="FF0000"/>
+          <w:sz w:val="20"/>
+          <w:szCs w:val="20"/>
+        </w:rPr>
+        <w:t>Sample sizes for each variable can be found in Table S1.</w:t>
+      </w:r>
+      <w:r>
+        <w:rPr>
+          <w:color w:val="FF0000"/>
+          <w:sz w:val="20"/>
+          <w:szCs w:val="20"/>
+        </w:rPr>
+        <w:t xml:space="preserve"> </w:t>
+      </w:r>
+      <w:r>
+        <w:rPr>
           <w:color w:val="000000" w:themeColor="text1"/>
           <w:sz w:val="20"/>
           <w:szCs w:val="20"/>
         </w:rPr>
-        <w:t>Sample sizes for each variable can be found in Table S1. Elevation in the model was a continuous variable (i.e., covariate) and fire was a categorical variable (i.e., grouping variable) with two levels</w:t>
+        <w:t>Elevation in the model was a continuous variable (i.e., covariate) and fire was a categorical variable (i.e., grouping variable) with two levels</w:t>
       </w:r>
       <w:r>
         <w:rPr>
@@ -30852,11 +31250,28 @@
       </w:r>
       <w:r>
         <w:rPr>
+          <w:strike/>
+          <w:color w:val="FF0000"/>
+          <w:sz w:val="20"/>
+          <w:szCs w:val="20"/>
+        </w:rPr>
+        <w:t>Sample sizes for each variable can be found in Table S1.</w:t>
+      </w:r>
+      <w:r>
+        <w:rPr>
+          <w:color w:val="FF0000"/>
+          <w:sz w:val="20"/>
+          <w:szCs w:val="20"/>
+        </w:rPr>
+        <w:t xml:space="preserve"> </w:t>
+      </w:r>
+      <w:r>
+        <w:rPr>
           <w:color w:val="000000" w:themeColor="text1"/>
           <w:sz w:val="20"/>
           <w:szCs w:val="20"/>
         </w:rPr>
-        <w:t>Sample sizes for each variable can be found in Table S1. Elevation in the model was a continuous variable (i.e., covariate) and fire was a categorical variable (i.e., grouping variable) with two levels</w:t>
+        <w:t>Elevation in the model was a continuous variable (i.e., covariate) and fire was a categorical variable (i.e., grouping variable) with two levels</w:t>
       </w:r>
       <w:r>
         <w:rPr>
@@ -31909,102 +32324,66 @@
           <w:sz w:val="22"/>
           <w:szCs w:val="22"/>
         </w:rPr>
-        <w:t>, blue</w:t>
-      </w:r>
+        <w:t xml:space="preserve">, blue line: y = </w:t>
+      </w:r>
+      <w:proofErr w:type="spellStart"/>
       <w:r>
         <w:rPr>
           <w:color w:val="FF0000"/>
           <w:sz w:val="22"/>
           <w:szCs w:val="22"/>
         </w:rPr>
-        <w:t xml:space="preserve"> line: y = </w:t>
-      </w:r>
-      <w:proofErr w:type="spellStart"/>
+        <w:t>exp</w:t>
+      </w:r>
+      <w:proofErr w:type="spellEnd"/>
       <w:r>
         <w:rPr>
           <w:color w:val="FF0000"/>
           <w:sz w:val="22"/>
           <w:szCs w:val="22"/>
         </w:rPr>
-        <w:t>exp</w:t>
-      </w:r>
-      <w:proofErr w:type="spellEnd"/>
-      <w:r>
-        <w:rPr>
+        <w:t>(3.10 – 0.00024x)</w:t>
+      </w:r>
+      <w:r>
+        <w:rPr>
+          <w:sz w:val="22"/>
+          <w:szCs w:val="22"/>
+        </w:rPr>
+        <w:t xml:space="preserve">), </w:t>
+      </w:r>
+      <w:r>
+        <w:rPr>
+          <w:strike/>
           <w:color w:val="FF0000"/>
           <w:sz w:val="22"/>
           <w:szCs w:val="22"/>
         </w:rPr>
-        <w:t>(3.</w:t>
-      </w:r>
-      <w:r>
-        <w:rPr>
+        <w:t>distance between neighbors (C</w:t>
+      </w:r>
+      <w:r>
+        <w:rPr>
+          <w:strike/>
           <w:color w:val="FF0000"/>
           <w:sz w:val="22"/>
           <w:szCs w:val="22"/>
         </w:rPr>
-        <w:t>10</w:t>
-      </w:r>
-      <w:r>
-        <w:rPr>
+        <w:t>; black line: y = 2.93 + 0.0035x</w:t>
+      </w:r>
+      <w:r>
+        <w:rPr>
+          <w:strike/>
           <w:color w:val="FF0000"/>
           <w:sz w:val="22"/>
           <w:szCs w:val="22"/>
         </w:rPr>
-        <w:t xml:space="preserve"> – 0.00</w:t>
-      </w:r>
-      <w:r>
-        <w:rPr>
-          <w:color w:val="FF0000"/>
-          <w:sz w:val="22"/>
-          <w:szCs w:val="22"/>
-        </w:rPr>
-        <w:t>0</w:t>
-      </w:r>
-      <w:r>
-        <w:rPr>
-          <w:color w:val="FF0000"/>
-          <w:sz w:val="22"/>
-          <w:szCs w:val="22"/>
-        </w:rPr>
-        <w:t>2</w:t>
-      </w:r>
-      <w:r>
-        <w:rPr>
-          <w:color w:val="FF0000"/>
-          <w:sz w:val="22"/>
-          <w:szCs w:val="22"/>
-        </w:rPr>
-        <w:t>4</w:t>
-      </w:r>
-      <w:r>
-        <w:rPr>
-          <w:color w:val="FF0000"/>
-          <w:sz w:val="22"/>
-          <w:szCs w:val="22"/>
-        </w:rPr>
-        <w:t>x)</w:t>
-      </w:r>
-      <w:r>
-        <w:rPr>
-          <w:sz w:val="22"/>
-          <w:szCs w:val="22"/>
-        </w:rPr>
-        <w:t>), distance between neighbors (C</w:t>
-      </w:r>
-      <w:r>
-        <w:rPr>
-          <w:sz w:val="22"/>
-          <w:szCs w:val="22"/>
-        </w:rPr>
-        <w:t>; black line: y = 2.93 + 0.0035x</w:t>
-      </w:r>
-      <w:r>
-        <w:rPr>
-          <w:sz w:val="22"/>
-          <w:szCs w:val="22"/>
-        </w:rPr>
-        <w:t>), and tree height (D</w:t>
+        <w:t xml:space="preserve">), </w:t>
+      </w:r>
+      <w:r>
+        <w:rPr>
+          <w:sz w:val="22"/>
+          <w:szCs w:val="22"/>
+        </w:rPr>
+        <w:t>and tree height (D</w:t>
       </w:r>
       <w:r>
         <w:rPr>
@@ -32473,7 +32852,22 @@
           <w:sz w:val="22"/>
           <w:szCs w:val="22"/>
         </w:rPr>
-        <w:t xml:space="preserve">. NS </w:t>
+        <w:t>. N</w:t>
+      </w:r>
+      <w:r>
+        <w:rPr>
+          <w:color w:val="FF0000"/>
+          <w:sz w:val="22"/>
+          <w:szCs w:val="22"/>
+        </w:rPr>
+        <w:t>G</w:t>
+      </w:r>
+      <w:r>
+        <w:rPr>
+          <w:sz w:val="22"/>
+          <w:szCs w:val="22"/>
+        </w:rPr>
+        <w:t xml:space="preserve">S </w:t>
       </w:r>
       <w:r>
         <w:rPr>
@@ -40442,7 +40836,7 @@
 
 <file path=word/comments.xml><?xml version="1.0" encoding="utf-8"?>
 <w:comments xmlns:wpc="http://schemas.microsoft.com/office/word/2010/wordprocessingCanvas" xmlns:cx="http://schemas.microsoft.com/office/drawing/2014/chartex" xmlns:cx1="http://schemas.microsoft.com/office/drawing/2015/9/8/chartex" xmlns:cx2="http://schemas.microsoft.com/office/drawing/2015/10/21/chartex" xmlns:cx3="http://schemas.microsoft.com/office/drawing/2016/5/9/chartex" xmlns:cx4="http://schemas.microsoft.com/office/drawing/2016/5/10/chartex" xmlns:cx5="http://schemas.microsoft.com/office/drawing/2016/5/11/chartex" xmlns:cx6="http://schemas.microsoft.com/office/drawing/2016/5/12/chartex" xmlns:cx7="http://schemas.microsoft.com/office/drawing/2016/5/13/chartex" xmlns:cx8="http://schemas.microsoft.com/office/drawing/2016/5/14/chartex" xmlns:mc="http://schemas.openxmlformats.org/markup-compatibility/2006" xmlns:aink="http://schemas.microsoft.com/office/drawing/2016/ink" xmlns:am3d="http://schemas.microsoft.com/office/drawing/2017/model3d" xmlns:o="urn:schemas-microsoft-com:office:office" xmlns:r="http://schemas.openxmlformats.org/officeDocument/2006/relationships" xmlns:m="http://schemas.openxmlformats.org/officeDocument/2006/math" xmlns:v="urn:schemas-microsoft-com:vml" xmlns:wp14="http://schemas.microsoft.com/office/word/2010/wordprocessingDrawing" xmlns:wp="http://schemas.openxmlformats.org/drawingml/2006/wordprocessingDrawing" xmlns:w10="urn:schemas-microsoft-com:office:word" xmlns:w="http://schemas.openxmlformats.org/wordprocessingml/2006/main" xmlns:w14="http://schemas.microsoft.com/office/word/2010/wordml" xmlns:w15="http://schemas.microsoft.com/office/word/2012/wordml" xmlns:w16cid="http://schemas.microsoft.com/office/word/2016/wordml/cid" xmlns:w16se="http://schemas.microsoft.com/office/word/2015/wordml/symex" xmlns:wpg="http://schemas.microsoft.com/office/word/2010/wordprocessingGroup" xmlns:wpi="http://schemas.microsoft.com/office/word/2010/wordprocessingInk" xmlns:wne="http://schemas.microsoft.com/office/word/2006/wordml" xmlns:wps="http://schemas.microsoft.com/office/word/2010/wordprocessingShape" mc:Ignorable="w14 w15 w16se w16cid wp14">
-  <w:comment w:id="1" w:author="Nick Smith" w:date="2021-11-14T14:45:00Z" w:initials="NGS">
+  <w:comment w:id="1" w:author="Nick Smith" w:date="2021-11-14T14:09:00Z" w:initials="NGS">
     <w:p>
       <w:pPr>
         <w:pStyle w:val="CommentText"/>
@@ -40454,29 +40848,19 @@
         <w:annotationRef/>
       </w:r>
       <w:r>
-        <w:t>To do (Nov 14): fix neighbor distance, final check, send back to Jeff</w:t>
+        <w:t>Don’t need these since they are in the title</w:t>
+      </w:r>
+      <w:r>
+        <w:t xml:space="preserve">. I would replace with something else that people might search for. Suggestions: DBH, </w:t>
+      </w:r>
+      <w:r>
+        <w:t>canopy spread, soil nutrients, leaf chemistry</w:t>
       </w:r>
       <w:bookmarkStart w:id="2" w:name="_GoBack"/>
       <w:bookmarkEnd w:id="2"/>
     </w:p>
   </w:comment>
-  <w:comment w:id="3" w:author="Nick Smith" w:date="2021-11-14T14:09:00Z" w:initials="NGS">
-    <w:p>
-      <w:pPr>
-        <w:pStyle w:val="CommentText"/>
-      </w:pPr>
-      <w:r>
-        <w:rPr>
-          <w:rStyle w:val="CommentReference"/>
-        </w:rPr>
-        <w:annotationRef/>
-      </w:r>
-      <w:r>
-        <w:t>Don’t need these since they are in the title</w:t>
-      </w:r>
-    </w:p>
-  </w:comment>
-  <w:comment w:id="5" w:author="Nick Smith" w:date="2021-11-14T14:34:00Z" w:initials="NGS">
+  <w:comment w:id="4" w:author="Nick Smith" w:date="2021-11-14T14:34:00Z" w:initials="NGS">
     <w:p>
       <w:pPr>
         <w:pStyle w:val="CommentText"/>
@@ -40497,7 +40881,6 @@
 
 <file path=word/commentsExtended.xml><?xml version="1.0" encoding="utf-8"?>
 <w15:commentsEx xmlns:wpc="http://schemas.microsoft.com/office/word/2010/wordprocessingCanvas" xmlns:cx="http://schemas.microsoft.com/office/drawing/2014/chartex" xmlns:cx1="http://schemas.microsoft.com/office/drawing/2015/9/8/chartex" xmlns:cx2="http://schemas.microsoft.com/office/drawing/2015/10/21/chartex" xmlns:cx3="http://schemas.microsoft.com/office/drawing/2016/5/9/chartex" xmlns:cx4="http://schemas.microsoft.com/office/drawing/2016/5/10/chartex" xmlns:cx5="http://schemas.microsoft.com/office/drawing/2016/5/11/chartex" xmlns:cx6="http://schemas.microsoft.com/office/drawing/2016/5/12/chartex" xmlns:cx7="http://schemas.microsoft.com/office/drawing/2016/5/13/chartex" xmlns:cx8="http://schemas.microsoft.com/office/drawing/2016/5/14/chartex" xmlns:mc="http://schemas.openxmlformats.org/markup-compatibility/2006" xmlns:aink="http://schemas.microsoft.com/office/drawing/2016/ink" xmlns:am3d="http://schemas.microsoft.com/office/drawing/2017/model3d" xmlns:o="urn:schemas-microsoft-com:office:office" xmlns:r="http://schemas.openxmlformats.org/officeDocument/2006/relationships" xmlns:m="http://schemas.openxmlformats.org/officeDocument/2006/math" xmlns:v="urn:schemas-microsoft-com:vml" xmlns:wp14="http://schemas.microsoft.com/office/word/2010/wordprocessingDrawing" xmlns:wp="http://schemas.openxmlformats.org/drawingml/2006/wordprocessingDrawing" xmlns:w10="urn:schemas-microsoft-com:office:word" xmlns:w="http://schemas.openxmlformats.org/wordprocessingml/2006/main" xmlns:w14="http://schemas.microsoft.com/office/word/2010/wordml" xmlns:w15="http://schemas.microsoft.com/office/word/2012/wordml" xmlns:w16cid="http://schemas.microsoft.com/office/word/2016/wordml/cid" xmlns:w16se="http://schemas.microsoft.com/office/word/2015/wordml/symex" xmlns:wpg="http://schemas.microsoft.com/office/word/2010/wordprocessingGroup" xmlns:wpi="http://schemas.microsoft.com/office/word/2010/wordprocessingInk" xmlns:wne="http://schemas.microsoft.com/office/word/2006/wordml" xmlns:wps="http://schemas.microsoft.com/office/word/2010/wordprocessingShape" mc:Ignorable="w14 w15 w16se w16cid wp14">
-  <w15:commentEx w15:paraId="4901555A" w15:done="0"/>
   <w15:commentEx w15:paraId="137F5BF3" w15:done="0"/>
   <w15:commentEx w15:paraId="4319063D" w15:done="0"/>
 </w15:commentsEx>
@@ -40505,7 +40888,6 @@
 
 <file path=word/commentsIds.xml><?xml version="1.0" encoding="utf-8"?>
 <w16cid:commentsIds xmlns:wpc="http://schemas.microsoft.com/office/word/2010/wordprocessingCanvas" xmlns:cx="http://schemas.microsoft.com/office/drawing/2014/chartex" xmlns:cx1="http://schemas.microsoft.com/office/drawing/2015/9/8/chartex" xmlns:cx2="http://schemas.microsoft.com/office/drawing/2015/10/21/chartex" xmlns:cx3="http://schemas.microsoft.com/office/drawing/2016/5/9/chartex" xmlns:cx4="http://schemas.microsoft.com/office/drawing/2016/5/10/chartex" xmlns:cx5="http://schemas.microsoft.com/office/drawing/2016/5/11/chartex" xmlns:cx6="http://schemas.microsoft.com/office/drawing/2016/5/12/chartex" xmlns:cx7="http://schemas.microsoft.com/office/drawing/2016/5/13/chartex" xmlns:cx8="http://schemas.microsoft.com/office/drawing/2016/5/14/chartex" xmlns:mc="http://schemas.openxmlformats.org/markup-compatibility/2006" xmlns:aink="http://schemas.microsoft.com/office/drawing/2016/ink" xmlns:am3d="http://schemas.microsoft.com/office/drawing/2017/model3d" xmlns:o="urn:schemas-microsoft-com:office:office" xmlns:r="http://schemas.openxmlformats.org/officeDocument/2006/relationships" xmlns:m="http://schemas.openxmlformats.org/officeDocument/2006/math" xmlns:v="urn:schemas-microsoft-com:vml" xmlns:wp14="http://schemas.microsoft.com/office/word/2010/wordprocessingDrawing" xmlns:wp="http://schemas.openxmlformats.org/drawingml/2006/wordprocessingDrawing" xmlns:w10="urn:schemas-microsoft-com:office:word" xmlns:w="http://schemas.openxmlformats.org/wordprocessingml/2006/main" xmlns:w14="http://schemas.microsoft.com/office/word/2010/wordml" xmlns:w15="http://schemas.microsoft.com/office/word/2012/wordml" xmlns:w16cid="http://schemas.microsoft.com/office/word/2016/wordml/cid" xmlns:w16se="http://schemas.microsoft.com/office/word/2015/wordml/symex" xmlns:wpg="http://schemas.microsoft.com/office/word/2010/wordprocessingGroup" xmlns:wpi="http://schemas.microsoft.com/office/word/2010/wordprocessingInk" xmlns:wne="http://schemas.microsoft.com/office/word/2006/wordml" xmlns:wps="http://schemas.microsoft.com/office/word/2010/wordprocessingShape" mc:Ignorable="w14 w15 w16se w16cid wp14">
-  <w16cid:commentId w16cid:paraId="4901555A" w16cid:durableId="253B9F72"/>
   <w16cid:commentId w16cid:paraId="137F5BF3" w16cid:durableId="253B970A"/>
   <w16cid:commentId w16cid:paraId="4319063D" w16cid:durableId="253B9D07"/>
 </w16cid:commentsIds>
@@ -42045,7 +42427,7 @@
 </file>
 
 <file path=customXml/itemProps1.xml><?xml version="1.0" encoding="utf-8"?>
-<ds:datastoreItem xmlns:ds="http://schemas.openxmlformats.org/officeDocument/2006/customXml" ds:itemID="{2B89EECC-9AA9-BB4B-90F3-388E4F035881}">
+<ds:datastoreItem xmlns:ds="http://schemas.openxmlformats.org/officeDocument/2006/customXml" ds:itemID="{41605F7D-839B-C543-AEDB-AF11F817B5B9}">
   <ds:schemaRefs>
     <ds:schemaRef ds:uri="http://schemas.openxmlformats.org/officeDocument/2006/bibliography"/>
   </ds:schemaRefs>

</xml_diff>

<commit_message>
added doi for data and scripts
</commit_message>
<xml_diff>
--- a/docs/2021_11_07/JLL_MDI_november_7_2021_ngs.docx
+++ b/docs/2021_11_07/JLL_MDI_november_7_2021_ngs.docx
@@ -1161,7 +1161,7 @@
         </w:rPr>
         <w:t>.</w:t>
       </w:r>
-      <w:bookmarkStart w:id="3" w:name="_Hlk43783425"/>
+      <w:bookmarkStart w:id="2" w:name="_Hlk43783425"/>
       <w:bookmarkEnd w:id="0"/>
     </w:p>
     <w:p>
@@ -2159,15 +2159,7 @@
           <w:sz w:val="22"/>
           <w:szCs w:val="22"/>
         </w:rPr>
-        <w:t xml:space="preserve"> </w:t>
-      </w:r>
-      <w:r>
-        <w:rPr>
-          <w:color w:val="FF0000"/>
-          <w:sz w:val="22"/>
-          <w:szCs w:val="22"/>
-        </w:rPr>
-        <w:t>(</w:t>
+        <w:t xml:space="preserve"> (</w:t>
       </w:r>
       <w:r>
         <w:rPr>
@@ -4161,7 +4153,7 @@
         </w:rPr>
       </w:pPr>
     </w:p>
-    <w:bookmarkEnd w:id="3"/>
+    <w:bookmarkEnd w:id="2"/>
     <w:p>
       <w:pPr>
         <w:pStyle w:val="mb0"/>
@@ -10905,7 +10897,7 @@
           <w:szCs w:val="22"/>
         </w:rPr>
       </w:pPr>
-      <w:commentRangeStart w:id="4"/>
+      <w:commentRangeStart w:id="3"/>
       <w:r>
         <w:rPr>
           <w:sz w:val="22"/>
@@ -11434,12 +11426,12 @@
         </w:rPr>
         <w:t xml:space="preserve">5). </w:t>
       </w:r>
-      <w:commentRangeEnd w:id="4"/>
+      <w:commentRangeEnd w:id="3"/>
       <w:r>
         <w:rPr>
           <w:rStyle w:val="CommentReference"/>
         </w:rPr>
-        <w:commentReference w:id="4"/>
+        <w:commentReference w:id="3"/>
       </w:r>
     </w:p>
     <w:p>
@@ -12750,7 +12742,7 @@
         </w:rPr>
         <w:t>D</w:t>
       </w:r>
-      <w:bookmarkStart w:id="5" w:name="_Hlk22370493"/>
+      <w:bookmarkStart w:id="4" w:name="_Hlk22370493"/>
       <w:r>
         <w:rPr>
           <w:b/>
@@ -14732,7 +14724,7 @@
           <w:szCs w:val="22"/>
         </w:rPr>
       </w:pPr>
-      <w:bookmarkStart w:id="6" w:name="_Hlk58130742"/>
+      <w:bookmarkStart w:id="5" w:name="_Hlk58130742"/>
     </w:p>
     <w:p>
       <w:pPr>
@@ -17242,7 +17234,7 @@
         </w:rPr>
         <w:t>ling studies will be critical to ensure the future persistence of this important species.</w:t>
       </w:r>
-      <w:bookmarkEnd w:id="6"/>
+      <w:bookmarkEnd w:id="5"/>
       <w:r>
         <w:rPr>
           <w:sz w:val="22"/>
@@ -17992,7 +17984,7 @@
         </w:rPr>
         <w:t xml:space="preserve"> and Stoermer 2000). </w:t>
       </w:r>
-      <w:bookmarkEnd w:id="5"/>
+      <w:bookmarkEnd w:id="4"/>
       <w:r>
         <w:rPr>
           <w:sz w:val="22"/>
@@ -32636,14 +32628,53 @@
           <w:sz w:val="22"/>
           <w:szCs w:val="22"/>
         </w:rPr>
-        <w:t>ata used in this article can be found at</w:t>
-      </w:r>
-      <w:r>
-        <w:rPr>
-          <w:sz w:val="22"/>
-          <w:szCs w:val="22"/>
-        </w:rPr>
-        <w:t xml:space="preserve"> the following repository: </w:t>
+        <w:t>ata</w:t>
+      </w:r>
+      <w:r>
+        <w:rPr>
+          <w:sz w:val="22"/>
+          <w:szCs w:val="22"/>
+        </w:rPr>
+        <w:t xml:space="preserve"> </w:t>
+      </w:r>
+      <w:r>
+        <w:rPr>
+          <w:color w:val="FF0000"/>
+          <w:sz w:val="22"/>
+          <w:szCs w:val="22"/>
+        </w:rPr>
+        <w:t>and analysis scripts</w:t>
+      </w:r>
+      <w:r>
+        <w:rPr>
+          <w:color w:val="FF0000"/>
+          <w:sz w:val="22"/>
+          <w:szCs w:val="22"/>
+        </w:rPr>
+        <w:t xml:space="preserve"> </w:t>
+      </w:r>
+      <w:r>
+        <w:rPr>
+          <w:sz w:val="22"/>
+          <w:szCs w:val="22"/>
+        </w:rPr>
+        <w:t>used in this article can be found at</w:t>
+      </w:r>
+      <w:r>
+        <w:rPr>
+          <w:sz w:val="22"/>
+          <w:szCs w:val="22"/>
+        </w:rPr>
+        <w:t xml:space="preserve"> the follo</w:t>
+      </w:r>
+      <w:bookmarkStart w:id="6" w:name="_GoBack"/>
+      <w:bookmarkEnd w:id="6"/>
+      <w:r>
+        <w:rPr>
+          <w:sz w:val="22"/>
+          <w:szCs w:val="22"/>
+        </w:rPr>
+        <w:t xml:space="preserve">wing repository: </w:t>
       </w:r>
       <w:hyperlink r:id="rId17" w:history="1">
         <w:r>
@@ -32662,6 +32693,14 @@
           <w:szCs w:val="22"/>
         </w:rPr>
         <w:t xml:space="preserve"> </w:t>
+      </w:r>
+      <w:r>
+        <w:rPr>
+          <w:color w:val="FF0000"/>
+          <w:sz w:val="22"/>
+          <w:szCs w:val="22"/>
+        </w:rPr>
+        <w:t>(DOI: 10.5281/zenodo.5708467).</w:t>
       </w:r>
     </w:p>
     <w:p>
@@ -40856,11 +40895,9 @@
       <w:r>
         <w:t>canopy spread, soil nutrients, leaf chemistry</w:t>
       </w:r>
-      <w:bookmarkStart w:id="2" w:name="_GoBack"/>
-      <w:bookmarkEnd w:id="2"/>
     </w:p>
   </w:comment>
-  <w:comment w:id="4" w:author="Nick Smith" w:date="2021-11-14T14:34:00Z" w:initials="NGS">
+  <w:comment w:id="3" w:author="Nick Smith" w:date="2021-11-14T14:34:00Z" w:initials="NGS">
     <w:p>
       <w:pPr>
         <w:pStyle w:val="CommentText"/>
@@ -42427,7 +42464,7 @@
 </file>
 
 <file path=customXml/itemProps1.xml><?xml version="1.0" encoding="utf-8"?>
-<ds:datastoreItem xmlns:ds="http://schemas.openxmlformats.org/officeDocument/2006/customXml" ds:itemID="{41605F7D-839B-C543-AEDB-AF11F817B5B9}">
+<ds:datastoreItem xmlns:ds="http://schemas.openxmlformats.org/officeDocument/2006/customXml" ds:itemID="{C8E66C7A-B5CE-7841-AAA1-B00C7A8AB9E6}">
   <ds:schemaRefs>
     <ds:schemaRef ds:uri="http://schemas.openxmlformats.org/officeDocument/2006/bibliography"/>
   </ds:schemaRefs>

</xml_diff>